<commit_message>
dynamic navigation and style component
</commit_message>
<xml_diff>
--- a/react.docx
+++ b/react.docx
@@ -855,7 +855,22 @@
       </w:r>
     </w:p>
     <w:p/>
-    <w:p/>
+    <w:p>
+      <w:r>
+        <w:t>Use Param</w:t>
+      </w:r>
+    </w:p>
+    <w:p>
+      <w:r>
+        <w:t xml:space="preserve"> Use Navigation</w:t>
+      </w:r>
+    </w:p>
+    <w:p/>
+    <w:p>
+      <w:r>
+        <w:t>npm install styled-components</w:t>
+      </w:r>
+    </w:p>
     <w:p/>
     <w:p/>
     <w:p>

</xml_diff>